<commit_message>
Assignment #1. Add hint to add Anaconda path to system PATH
</commit_message>
<xml_diff>
--- a/Assignment1/Установка_NVIDIA_DIGITS.docx
+++ b/Assignment1/Установка_NVIDIA_DIGITS.docx
@@ -564,6 +564,164 @@
           <w:t>/</w:t>
         </w:r>
       </w:hyperlink>
+      <w:r>
+        <w:rPr>
+          <w:rStyle w:val="a3"/>
+        </w:rPr>
+        <w:br/>
+      </w:r>
+      <w:r>
+        <w:rPr>
+          <w:rStyle w:val="a3"/>
+          <w:color w:val="auto"/>
+          <w:u w:val="none"/>
+        </w:rPr>
+        <w:t>Доба</w:t>
+      </w:r>
+      <w:r>
+        <w:rPr>
+          <w:rStyle w:val="a3"/>
+          <w:color w:val="auto"/>
+          <w:u w:val="none"/>
+        </w:rPr>
+        <w:t xml:space="preserve">вьте в переменную </w:t>
+      </w:r>
+      <w:r>
+        <w:rPr>
+          <w:rStyle w:val="a3"/>
+          <w:color w:val="auto"/>
+          <w:u w:val="none"/>
+          <w:lang w:val="en-US"/>
+        </w:rPr>
+        <w:t>PATH</w:t>
+      </w:r>
+      <w:r>
+        <w:rPr>
+          <w:rStyle w:val="a3"/>
+          <w:color w:val="auto"/>
+          <w:u w:val="none"/>
+        </w:rPr>
+        <w:t xml:space="preserve"> </w:t>
+      </w:r>
+      <w:r>
+        <w:rPr>
+          <w:rStyle w:val="a3"/>
+          <w:color w:val="auto"/>
+          <w:u w:val="none"/>
+        </w:rPr>
+        <w:t xml:space="preserve">пути до исполняемых файлов </w:t>
+      </w:r>
+      <w:r>
+        <w:rPr>
+          <w:rStyle w:val="a3"/>
+          <w:color w:val="auto"/>
+          <w:u w:val="none"/>
+          <w:lang w:val="en-US"/>
+        </w:rPr>
+        <w:t>Anaconda</w:t>
+      </w:r>
+      <w:r>
+        <w:rPr>
+          <w:rStyle w:val="a3"/>
+          <w:color w:val="auto"/>
+          <w:u w:val="none"/>
+        </w:rPr>
+        <w:t xml:space="preserve"> (</w:t>
+      </w:r>
+      <w:r>
+        <w:rPr>
+          <w:rStyle w:val="a3"/>
+          <w:color w:val="auto"/>
+          <w:u w:val="none"/>
+        </w:rPr>
+        <w:t>…</w:t>
+      </w:r>
+      <w:r>
+        <w:rPr>
+          <w:rStyle w:val="a3"/>
+          <w:color w:val="auto"/>
+          <w:u w:val="none"/>
+        </w:rPr>
+        <w:t>\</w:t>
+      </w:r>
+      <w:r>
+        <w:rPr>
+          <w:rStyle w:val="a3"/>
+          <w:color w:val="auto"/>
+          <w:u w:val="none"/>
+          <w:lang w:val="en-US"/>
+        </w:rPr>
+        <w:t>Anaconda</w:t>
+      </w:r>
+      <w:r>
+        <w:rPr>
+          <w:rStyle w:val="a3"/>
+          <w:color w:val="auto"/>
+          <w:u w:val="none"/>
+        </w:rPr>
+        <w:t>2\;</w:t>
+      </w:r>
+      <w:r>
+        <w:rPr>
+          <w:rStyle w:val="a3"/>
+          <w:color w:val="auto"/>
+          <w:u w:val="none"/>
+          <w:lang w:val="en-US"/>
+        </w:rPr>
+        <w:t>…</w:t>
+      </w:r>
+      <w:r>
+        <w:rPr>
+          <w:rStyle w:val="a3"/>
+          <w:color w:val="auto"/>
+          <w:u w:val="none"/>
+        </w:rPr>
+        <w:t>\</w:t>
+      </w:r>
+      <w:r>
+        <w:rPr>
+          <w:rStyle w:val="a3"/>
+          <w:color w:val="auto"/>
+          <w:u w:val="none"/>
+          <w:lang w:val="en-US"/>
+        </w:rPr>
+        <w:t>Anaconda</w:t>
+      </w:r>
+      <w:r>
+        <w:rPr>
+          <w:rStyle w:val="a3"/>
+          <w:color w:val="auto"/>
+          <w:u w:val="none"/>
+        </w:rPr>
+        <w:t>2\</w:t>
+      </w:r>
+      <w:r>
+        <w:rPr>
+          <w:rStyle w:val="a3"/>
+          <w:color w:val="auto"/>
+          <w:u w:val="none"/>
+          <w:lang w:val="en-US"/>
+        </w:rPr>
+        <w:t>Scripts</w:t>
+      </w:r>
+      <w:r>
+        <w:rPr>
+          <w:rStyle w:val="a3"/>
+          <w:color w:val="auto"/>
+          <w:u w:val="none"/>
+        </w:rPr>
+        <w:t>\</w:t>
+      </w:r>
+      <w:bookmarkStart w:id="0" w:name="_GoBack"/>
+      <w:bookmarkEnd w:id="0"/>
+      <w:r>
+        <w:rPr>
+          <w:rStyle w:val="a3"/>
+          <w:color w:val="auto"/>
+          <w:u w:val="none"/>
+        </w:rPr>
+        <w:t>)</w:t>
+      </w:r>
     </w:p>
     <w:p>
       <w:pPr>
@@ -2105,6 +2263,7 @@
         </w:numPr>
       </w:pPr>
       <w:r>
+        <w:lastRenderedPageBreak/>
         <w:t>Перейдите</w:t>
       </w:r>
       <w:r>
@@ -2197,7 +2356,6 @@
         <w:rPr>
           <w:i/>
         </w:rPr>
-        <w:lastRenderedPageBreak/>
         <w:t>Pillow&gt;=2.3.0,&lt;=3.1.2</w:t>
       </w:r>
       <w:r>
@@ -2703,7 +2861,6 @@
       <w:pPr>
         <w:rPr>
           <w:i/>
-          <w:lang w:val="de-DE"/>
         </w:rPr>
       </w:pPr>
       <w:r>
@@ -2832,8 +2989,6 @@
           <w:t>:5000/</w:t>
         </w:r>
       </w:hyperlink>
-      <w:bookmarkStart w:id="0" w:name="_GoBack"/>
-      <w:bookmarkEnd w:id="0"/>
     </w:p>
     <w:sectPr>
       <w:pgSz w:w="11906" w:h="16838"/>

</xml_diff>